<commit_message>
Changes to conform to rOpenSci standards. Add codemeta.json metadata & make recommended changes to DESCRIPTION
</commit_message>
<xml_diff>
--- a/README.docx
+++ b/README.docx
@@ -89,36 +89,21 @@
         <w:t xml:space="preserve"> Party Code: </w:t>
       </w:r>
       <w:r>
+        <w:t xml:space="preserve"> The MLE_IR.R file is </w:t>
+      </w:r>
+      <w:r>
+        <w:t>modified</w:t>
+      </w:r>
+      <w:r>
+        <w:t xml:space="preserve"> from Williams &amp; Moffitt 2005</w:t>
+      </w:r>
+      <w:r>
+        <w:t>. Estimation</w:t>
+      </w:r>
+      <w:r>
         <w:t xml:space="preserve"> </w:t>
       </w:r>
       <w:r>
-        <w:t xml:space="preserve">The </w:t>
-      </w:r>
-      <w:r>
-        <w:t xml:space="preserve">MLE_IR.R </w:t>
-      </w:r>
-      <w:r>
-        <w:t xml:space="preserve">file is </w:t>
-      </w:r>
-      <w:r>
-        <w:t>modified</w:t>
-      </w:r>
-      <w:r>
-        <w:t xml:space="preserve"> from</w:t>
-      </w:r>
-      <w:r>
-        <w:t xml:space="preserve"> Williams &amp; Moffitt 2005</w:t>
-      </w:r>
-      <w:r>
-        <w:t xml:space="preserve">. </w:t>
-      </w:r>
-      <w:r>
-        <w:t>Estimation</w:t>
-      </w:r>
-      <w:r>
-        <w:t xml:space="preserve"> </w:t>
-      </w:r>
-      <w:r>
         <w:t xml:space="preserve">of pathogen prevalence in pooled </w:t>
       </w:r>
       <w:r>
@@ -131,40 +116,17 @@
         <w:t xml:space="preserve"> 391.</w:t>
       </w:r>
       <w:r>
-        <w:t xml:space="preserve"> </w:t>
-      </w:r>
-      <w:r>
-        <w:t>Used with permission from the authors.</w:t>
-      </w:r>
-      <w:r>
-        <w:t xml:space="preserve"> </w:t>
-      </w:r>
-      <w:bookmarkStart w:id="0" w:name="_GoBack"/>
-      <w:bookmarkEnd w:id="0"/>
-      <w:r>
-        <w:t>The o</w:t>
-      </w:r>
-      <w:r>
-        <w:t xml:space="preserve">riginal source code is available here:   </w:t>
+        <w:t xml:space="preserve"> Used with permission from the authors. </w:t>
+      </w:r>
+      <w:r>
+        <w:t xml:space="preserve">The original source code is available here:   </w:t>
       </w:r>
       <w:hyperlink r:id="rId8" w:history="1">
         <w:r>
           <w:rPr>
             <w:rStyle w:val="Hyperlink"/>
           </w:rPr>
-          <w:t>https://www.tandfonline.com/doi/suppl/10.1577/H04</w:t>
-        </w:r>
-        <w:r>
-          <w:rPr>
-            <w:rStyle w:val="Hyperlink"/>
-          </w:rPr>
-          <w:t>-</w:t>
-        </w:r>
-        <w:r>
-          <w:rPr>
-            <w:rStyle w:val="Hyperlink"/>
-          </w:rPr>
-          <w:t>066.1/suppl_file/uahh_a_10264377_sup_0001.txt</w:t>
+          <w:t>https://www.tandfonline.com/doi/suppl/10.1577/H04-066.1/suppl_file/uahh_a_10264377_sup_0001.txt</w:t>
         </w:r>
       </w:hyperlink>
     </w:p>
@@ -222,10 +184,7 @@
         <w:t xml:space="preserve"> </w:t>
       </w:r>
       <w:r>
-        <w:t>agreement 1U01CK000509</w:t>
-      </w:r>
-      <w:r>
-        <w:t>-01, funded by the Centers for Disease Control and Prevention. Its contents are solely the responsibility of the authors and do not necessarily represent the official views of the Centers for Disease  Control and Prevention or the Department of Health and Human Services.</w:t>
+        <w:t>agreement 1U01CK000509-01, funded by the Centers for Disease Control and Prevention. Its contents are solely the responsibility of the authors and do not necessarily represent the official views of the Centers for Disease  Control and Prevention or the Department of Health and Human Services.</w:t>
       </w:r>
     </w:p>
     <w:p>
@@ -234,8 +193,27 @@
         <w:ind w:left="360" w:hanging="360"/>
       </w:pPr>
       <w:r>
-        <w:t>License: GPL 3; https://www.gnu.org/licenses/gpl-3.0.en.html</w:t>
-      </w:r>
+        <w:t xml:space="preserve">License: GPL 3; </w:t>
+      </w:r>
+      <w:hyperlink r:id="rId9" w:history="1">
+        <w:r>
+          <w:rPr>
+            <w:rStyle w:val="Hyperlink"/>
+          </w:rPr>
+          <w:t>https://www.gnu.org/licenses/gpl-3.0.en.html</w:t>
+        </w:r>
+      </w:hyperlink>
+    </w:p>
+    <w:p>
+      <w:pPr>
+        <w:spacing w:before="80"/>
+        <w:ind w:left="360" w:hanging="360"/>
+      </w:pPr>
+      <w:r>
+        <w:t>URL: https://github.com/akeyel/dfmip</w:t>
+      </w:r>
+      <w:bookmarkStart w:id="0" w:name="_GoBack"/>
+      <w:bookmarkEnd w:id="0"/>
     </w:p>
     <w:sectPr>
       <w:pgSz w:w="12240" w:h="15840"/>
@@ -260,7 +238,7 @@
     </w:rPrDefault>
     <w:pPrDefault/>
   </w:docDefaults>
-  <w:latentStyles w:defLockedState="0" w:defUIPriority="99" w:defSemiHidden="0" w:defUnhideWhenUsed="0" w:defQFormat="0" w:count="377">
+  <w:latentStyles w:defLockedState="0" w:defUIPriority="99" w:defSemiHidden="0" w:defUnhideWhenUsed="0" w:defQFormat="0" w:count="376">
     <w:lsdException w:name="Normal" w:uiPriority="0" w:qFormat="1"/>
     <w:lsdException w:name="heading 1" w:uiPriority="9" w:qFormat="1"/>
     <w:lsdException w:name="heading 2" w:semiHidden="1" w:uiPriority="9" w:unhideWhenUsed="1" w:qFormat="1"/>
@@ -366,6 +344,7 @@
     <w:lsdException w:name="HTML Sample" w:semiHidden="1" w:unhideWhenUsed="1"/>
     <w:lsdException w:name="HTML Typewriter" w:semiHidden="1" w:unhideWhenUsed="1"/>
     <w:lsdException w:name="HTML Variable" w:semiHidden="1" w:unhideWhenUsed="1"/>
+    <w:lsdException w:name="Normal Table" w:semiHidden="1" w:unhideWhenUsed="1"/>
     <w:lsdException w:name="annotation subject" w:semiHidden="1" w:unhideWhenUsed="1"/>
     <w:lsdException w:name="No List" w:semiHidden="1" w:unhideWhenUsed="1"/>
     <w:lsdException w:name="Outline List 1" w:semiHidden="1" w:unhideWhenUsed="1"/>
@@ -411,9 +390,11 @@
     <w:lsdException w:name="Table Subtle 1" w:semiHidden="1" w:unhideWhenUsed="1"/>
     <w:lsdException w:name="Table Subtle 2" w:semiHidden="1" w:unhideWhenUsed="1"/>
     <w:lsdException w:name="Table Web 1" w:semiHidden="1" w:unhideWhenUsed="1"/>
+    <w:lsdException w:name="Table Web 2" w:semiHidden="1" w:unhideWhenUsed="1"/>
     <w:lsdException w:name="Table Web 3" w:semiHidden="1" w:unhideWhenUsed="1"/>
     <w:lsdException w:name="Balloon Text" w:semiHidden="1" w:unhideWhenUsed="1"/>
     <w:lsdException w:name="Table Grid" w:uiPriority="39"/>
+    <w:lsdException w:name="Table Theme" w:semiHidden="1" w:unhideWhenUsed="1"/>
     <w:lsdException w:name="Placeholder Text" w:semiHidden="1"/>
     <w:lsdException w:name="No Spacing" w:uiPriority="1" w:qFormat="1"/>
     <w:lsdException w:name="Light Shading" w:uiPriority="60"/>
@@ -634,7 +615,6 @@
     <w:lsdException w:name="Hashtag" w:semiHidden="1" w:unhideWhenUsed="1"/>
     <w:lsdException w:name="Unresolved Mention" w:semiHidden="1" w:unhideWhenUsed="1"/>
     <w:lsdException w:name="Smart Link" w:semiHidden="1" w:unhideWhenUsed="1"/>
-    <w:lsdException w:name="Smart Link Error" w:semiHidden="1" w:unhideWhenUsed="1"/>
   </w:latentStyles>
   <w:style w:type="paragraph" w:default="1" w:styleId="Normal">
     <w:name w:val="Normal"/>
@@ -1081,36 +1061,12 @@
 </file>
 
 <file path=customXml/item1.xml><?xml version="1.0" encoding="utf-8"?>
-<p:properties xmlns:p="http://schemas.microsoft.com/office/2006/metadata/properties" xmlns:xsi="http://www.w3.org/2001/XMLSchema-instance" xmlns:pc="http://schemas.microsoft.com/office/infopath/2007/PartnerControls">
-  <documentManagement>
-    <DefaultSectionNames xmlns="a1528323-95be-46d8-9ea0-41cc33eb7196" xsi:nil="true"/>
-    <NotebookType xmlns="a1528323-95be-46d8-9ea0-41cc33eb7196" xsi:nil="true"/>
-    <AppVersion xmlns="a1528323-95be-46d8-9ea0-41cc33eb7196" xsi:nil="true"/>
-    <FolderType xmlns="a1528323-95be-46d8-9ea0-41cc33eb7196" xsi:nil="true"/>
-    <Owner xmlns="a1528323-95be-46d8-9ea0-41cc33eb7196">
-      <UserInfo>
-        <DisplayName/>
-        <AccountId xsi:nil="true"/>
-        <AccountType/>
-      </UserInfo>
-    </Owner>
-    <Teachers xmlns="a1528323-95be-46d8-9ea0-41cc33eb7196">
-      <UserInfo>
-        <DisplayName/>
-        <AccountId xsi:nil="true"/>
-        <AccountType/>
-      </UserInfo>
-    </Teachers>
-    <Students xmlns="a1528323-95be-46d8-9ea0-41cc33eb7196">
-      <UserInfo>
-        <DisplayName/>
-        <AccountId xsi:nil="true"/>
-        <AccountType/>
-      </UserInfo>
-    </Students>
-    <StudentGroups xmlns="a1528323-95be-46d8-9ea0-41cc33eb7196" xsi:nil="true"/>
-  </documentManagement>
-</p:properties>
+<?mso-contentType ?>
+<FormTemplates xmlns="http://schemas.microsoft.com/sharepoint/v3/contenttype/forms">
+  <Display>DocumentLibraryForm</Display>
+  <Edit>DocumentLibraryForm</Edit>
+  <New>DocumentLibraryForm</New>
+</FormTemplates>
 </file>
 
 <file path=customXml/item2.xml><?xml version="1.0" encoding="utf-8"?>
@@ -1425,20 +1381,42 @@
 </file>
 
 <file path=customXml/item3.xml><?xml version="1.0" encoding="utf-8"?>
-<?mso-contentType ?>
-<FormTemplates xmlns="http://schemas.microsoft.com/sharepoint/v3/contenttype/forms">
-  <Display>DocumentLibraryForm</Display>
-  <Edit>DocumentLibraryForm</Edit>
-  <New>DocumentLibraryForm</New>
-</FormTemplates>
+<p:properties xmlns:p="http://schemas.microsoft.com/office/2006/metadata/properties" xmlns:xsi="http://www.w3.org/2001/XMLSchema-instance" xmlns:pc="http://schemas.microsoft.com/office/infopath/2007/PartnerControls">
+  <documentManagement>
+    <DefaultSectionNames xmlns="a1528323-95be-46d8-9ea0-41cc33eb7196" xsi:nil="true"/>
+    <NotebookType xmlns="a1528323-95be-46d8-9ea0-41cc33eb7196" xsi:nil="true"/>
+    <AppVersion xmlns="a1528323-95be-46d8-9ea0-41cc33eb7196" xsi:nil="true"/>
+    <FolderType xmlns="a1528323-95be-46d8-9ea0-41cc33eb7196" xsi:nil="true"/>
+    <Owner xmlns="a1528323-95be-46d8-9ea0-41cc33eb7196">
+      <UserInfo>
+        <DisplayName/>
+        <AccountId xsi:nil="true"/>
+        <AccountType/>
+      </UserInfo>
+    </Owner>
+    <Teachers xmlns="a1528323-95be-46d8-9ea0-41cc33eb7196">
+      <UserInfo>
+        <DisplayName/>
+        <AccountId xsi:nil="true"/>
+        <AccountType/>
+      </UserInfo>
+    </Teachers>
+    <Students xmlns="a1528323-95be-46d8-9ea0-41cc33eb7196">
+      <UserInfo>
+        <DisplayName/>
+        <AccountId xsi:nil="true"/>
+        <AccountType/>
+      </UserInfo>
+    </Students>
+    <StudentGroups xmlns="a1528323-95be-46d8-9ea0-41cc33eb7196" xsi:nil="true"/>
+  </documentManagement>
+</p:properties>
 </file>
 
 <file path=customXml/itemProps1.xml><?xml version="1.0" encoding="utf-8"?>
-<ds:datastoreItem xmlns:ds="http://schemas.openxmlformats.org/officeDocument/2006/customXml" ds:itemID="{BBF48C4E-CD19-4ADC-9540-314D08C9E411}">
+<ds:datastoreItem xmlns:ds="http://schemas.openxmlformats.org/officeDocument/2006/customXml" ds:itemID="{20581EFB-EB98-4159-89C9-CB178BDD8AA3}">
   <ds:schemaRefs>
-    <ds:schemaRef ds:uri="http://schemas.microsoft.com/office/2006/metadata/properties"/>
-    <ds:schemaRef ds:uri="http://schemas.microsoft.com/office/infopath/2007/PartnerControls"/>
-    <ds:schemaRef ds:uri="a1528323-95be-46d8-9ea0-41cc33eb7196"/>
+    <ds:schemaRef ds:uri="http://schemas.microsoft.com/sharepoint/v3/contenttype/forms"/>
   </ds:schemaRefs>
 </ds:datastoreItem>
 </file>
@@ -1463,9 +1441,11 @@
 </file>
 
 <file path=customXml/itemProps3.xml><?xml version="1.0" encoding="utf-8"?>
-<ds:datastoreItem xmlns:ds="http://schemas.openxmlformats.org/officeDocument/2006/customXml" ds:itemID="{20581EFB-EB98-4159-89C9-CB178BDD8AA3}">
+<ds:datastoreItem xmlns:ds="http://schemas.openxmlformats.org/officeDocument/2006/customXml" ds:itemID="{BBF48C4E-CD19-4ADC-9540-314D08C9E411}">
   <ds:schemaRefs>
-    <ds:schemaRef ds:uri="http://schemas.microsoft.com/sharepoint/v3/contenttype/forms"/>
+    <ds:schemaRef ds:uri="http://schemas.microsoft.com/office/2006/metadata/properties"/>
+    <ds:schemaRef ds:uri="http://schemas.microsoft.com/office/infopath/2007/PartnerControls"/>
+    <ds:schemaRef ds:uri="a1528323-95be-46d8-9ea0-41cc33eb7196"/>
   </ds:schemaRefs>
 </ds:datastoreItem>
 </file>
</xml_diff>

<commit_message>
Misc updates to bring code closer in line with rOpenSci standards
</commit_message>
<xml_diff>
--- a/README.docx
+++ b/README.docx
@@ -184,7 +184,24 @@
         <w:t xml:space="preserve"> </w:t>
       </w:r>
       <w:r>
-        <w:t>agreement 1U01CK000509-01, funded by the Centers for Disease Control and Prevention. Its contents are solely the responsibility of the authors and do not necessarily represent the official views of the Centers for Disease  Control and Prevention or the Department of Health and Human Services.</w:t>
+        <w:t>agreement 1U01CK000509-01, funded by the Centers for Disease Control and Prevention</w:t>
+      </w:r>
+      <w:r>
+        <w:t>,</w:t>
+      </w:r>
+      <w:bookmarkStart w:id="0" w:name="_GoBack"/>
+      <w:bookmarkEnd w:id="0"/>
+      <w:r>
+        <w:t xml:space="preserve"> and by the National Socio-Environmental Synthesis Center (SESYNC) under funding received from the National Science</w:t>
+      </w:r>
+      <w:r>
+        <w:t xml:space="preserve"> </w:t>
+      </w:r>
+      <w:r>
+        <w:t>Foundation DBI-1639145.</w:t>
+      </w:r>
+      <w:r>
+        <w:t xml:space="preserve"> Its contents are solely the responsibility of the authors and do not necessarily represent the official views of the Centers for Disease  Control and Prevention or the Department of Health and Human Services.</w:t>
       </w:r>
     </w:p>
     <w:p>
@@ -212,8 +229,6 @@
       <w:r>
         <w:t>URL: https://github.com/akeyel/dfmip</w:t>
       </w:r>
-      <w:bookmarkStart w:id="0" w:name="_GoBack"/>
-      <w:bookmarkEnd w:id="0"/>
     </w:p>
     <w:sectPr>
       <w:pgSz w:w="12240" w:h="15840"/>
@@ -1061,15 +1076,6 @@
 </file>
 
 <file path=customXml/item1.xml><?xml version="1.0" encoding="utf-8"?>
-<?mso-contentType ?>
-<FormTemplates xmlns="http://schemas.microsoft.com/sharepoint/v3/contenttype/forms">
-  <Display>DocumentLibraryForm</Display>
-  <Edit>DocumentLibraryForm</Edit>
-  <New>DocumentLibraryForm</New>
-</FormTemplates>
-</file>
-
-<file path=customXml/item2.xml><?xml version="1.0" encoding="utf-8"?>
 <ct:contentTypeSchema xmlns:ct="http://schemas.microsoft.com/office/2006/metadata/contentType" xmlns:ma="http://schemas.microsoft.com/office/2006/metadata/properties/metaAttributes" ct:_="" ma:_="" ma:contentTypeName="Document" ma:contentTypeID="0x0101009A2B6D8703D7D34A85C2B590B23F7D53" ma:contentTypeVersion="20" ma:contentTypeDescription="Create a new document." ma:contentTypeScope="" ma:versionID="341e1447547e386ed81f416ba7d9edf9">
   <xsd:schema xmlns:xsd="http://www.w3.org/2001/XMLSchema" xmlns:xs="http://www.w3.org/2001/XMLSchema" xmlns:p="http://schemas.microsoft.com/office/2006/metadata/properties" xmlns:ns3="7162b068-d1aa-49a2-bbbe-e1a927fc3be1" xmlns:ns4="a1528323-95be-46d8-9ea0-41cc33eb7196" targetNamespace="http://schemas.microsoft.com/office/2006/metadata/properties" ma:root="true" ma:fieldsID="82d39fb1cae0a967211c1add5ee1ef1c" ns3:_="" ns4:_="">
     <xsd:import namespace="7162b068-d1aa-49a2-bbbe-e1a927fc3be1"/>
@@ -1380,6 +1386,15 @@
 </ct:contentTypeSchema>
 </file>
 
+<file path=customXml/item2.xml><?xml version="1.0" encoding="utf-8"?>
+<?mso-contentType ?>
+<FormTemplates xmlns="http://schemas.microsoft.com/sharepoint/v3/contenttype/forms">
+  <Display>DocumentLibraryForm</Display>
+  <Edit>DocumentLibraryForm</Edit>
+  <New>DocumentLibraryForm</New>
+</FormTemplates>
+</file>
+
 <file path=customXml/item3.xml><?xml version="1.0" encoding="utf-8"?>
 <p:properties xmlns:p="http://schemas.microsoft.com/office/2006/metadata/properties" xmlns:xsi="http://www.w3.org/2001/XMLSchema-instance" xmlns:pc="http://schemas.microsoft.com/office/infopath/2007/PartnerControls">
   <documentManagement>
@@ -1414,14 +1429,6 @@
 </file>
 
 <file path=customXml/itemProps1.xml><?xml version="1.0" encoding="utf-8"?>
-<ds:datastoreItem xmlns:ds="http://schemas.openxmlformats.org/officeDocument/2006/customXml" ds:itemID="{20581EFB-EB98-4159-89C9-CB178BDD8AA3}">
-  <ds:schemaRefs>
-    <ds:schemaRef ds:uri="http://schemas.microsoft.com/sharepoint/v3/contenttype/forms"/>
-  </ds:schemaRefs>
-</ds:datastoreItem>
-</file>
-
-<file path=customXml/itemProps2.xml><?xml version="1.0" encoding="utf-8"?>
 <ds:datastoreItem xmlns:ds="http://schemas.openxmlformats.org/officeDocument/2006/customXml" ds:itemID="{6950DCDD-2690-4A8F-85CB-AA272CA23407}">
   <ds:schemaRefs>
     <ds:schemaRef ds:uri="http://schemas.microsoft.com/office/2006/metadata/contentType"/>
@@ -1440,6 +1447,14 @@
 </ds:datastoreItem>
 </file>
 
+<file path=customXml/itemProps2.xml><?xml version="1.0" encoding="utf-8"?>
+<ds:datastoreItem xmlns:ds="http://schemas.openxmlformats.org/officeDocument/2006/customXml" ds:itemID="{20581EFB-EB98-4159-89C9-CB178BDD8AA3}">
+  <ds:schemaRefs>
+    <ds:schemaRef ds:uri="http://schemas.microsoft.com/sharepoint/v3/contenttype/forms"/>
+  </ds:schemaRefs>
+</ds:datastoreItem>
+</file>
+
 <file path=customXml/itemProps3.xml><?xml version="1.0" encoding="utf-8"?>
 <ds:datastoreItem xmlns:ds="http://schemas.openxmlformats.org/officeDocument/2006/customXml" ds:itemID="{BBF48C4E-CD19-4ADC-9540-314D08C9E411}">
   <ds:schemaRefs>

</xml_diff>